<commit_message>
problema 1 inciso 3 con imagenes
</commit_message>
<xml_diff>
--- a/Proyecto, simulaciones.docx
+++ b/Proyecto, simulaciones.docx
@@ -139,10 +139,7 @@
       <w:r>
         <w:lastRenderedPageBreak/>
         <w:tab/>
-        <w:t xml:space="preserve">a = 10, b = 5 y n = </w:t>
-      </w:r>
-      <w:r>
-        <w:t>5</w:t>
+        <w:t>a = 10, b = 5 y n = 5</w:t>
       </w:r>
     </w:p>
     <w:p>
@@ -264,12 +261,7 @@
       <w:r>
         <w:lastRenderedPageBreak/>
         <w:tab/>
-      </w:r>
-      <w:r>
-        <w:t xml:space="preserve">a = 10, b = 5 y n = </w:t>
-      </w:r>
-      <w:r>
-        <w:t>10</w:t>
+        <w:t>a = 10, b = 5 y n = 10</w:t>
       </w:r>
     </w:p>
     <w:p>
@@ -391,10 +383,7 @@
       <w:r>
         <w:lastRenderedPageBreak/>
         <w:tab/>
-        <w:t xml:space="preserve">a = 10, b = 5 y n = </w:t>
-      </w:r>
-      <w:r>
-        <w:t>20</w:t>
+        <w:t>a = 10, b = 5 y n = 20</w:t>
       </w:r>
     </w:p>
     <w:p>
@@ -770,10 +759,7 @@
       </w:pPr>
       <w:r>
         <w:lastRenderedPageBreak/>
-        <w:t xml:space="preserve">a = 10, b = 5 y n = </w:t>
-      </w:r>
-      <w:r>
-        <w:t>10</w:t>
+        <w:t>a = 10, b = 5 y n = 10</w:t>
       </w:r>
     </w:p>
     <w:p>
@@ -897,13 +883,7 @@
       </w:pPr>
       <w:r>
         <w:lastRenderedPageBreak/>
-        <w:t xml:space="preserve">a = 10, b = 5 y n = </w:t>
-      </w:r>
-      <w:r>
-        <w:t>2</w:t>
-      </w:r>
-      <w:r>
-        <w:t>0</w:t>
+        <w:t>a = 10, b = 5 y n = 20</w:t>
       </w:r>
     </w:p>
     <w:p>
@@ -973,6 +953,517 @@
                   </pic:nvPicPr>
                   <pic:blipFill>
                     <a:blip r:embed="rId19">
+                      <a:extLst>
+                        <a:ext uri="{28A0092B-C50C-407E-A947-70E740481C1C}">
+                          <a14:useLocalDpi xmlns:a14="http://schemas.microsoft.com/office/drawing/2010/main" val="0"/>
+                        </a:ext>
+                      </a:extLst>
+                    </a:blip>
+                    <a:srcRect/>
+                    <a:stretch>
+                      <a:fillRect/>
+                    </a:stretch>
+                  </pic:blipFill>
+                  <pic:spPr bwMode="auto">
+                    <a:xfrm>
+                      <a:off x="0" y="0"/>
+                      <a:ext cx="5612130" cy="3161030"/>
+                    </a:xfrm>
+                    <a:prstGeom prst="rect">
+                      <a:avLst/>
+                    </a:prstGeom>
+                    <a:noFill/>
+                    <a:ln>
+                      <a:noFill/>
+                    </a:ln>
+                  </pic:spPr>
+                </pic:pic>
+              </a:graphicData>
+            </a:graphic>
+          </wp:inline>
+        </w:drawing>
+      </w:r>
+    </w:p>
+    <w:p/>
+    <w:p/>
+    <w:p/>
+    <w:p/>
+    <w:p/>
+    <w:p/>
+    <w:p/>
+    <w:p/>
+    <w:p/>
+    <w:p/>
+    <w:p/>
+    <w:p/>
+    <w:p/>
+    <w:p/>
+    <w:p/>
+    <w:p/>
+    <w:p/>
+    <w:p>
+      <w:r>
+        <w:lastRenderedPageBreak/>
+        <w:t xml:space="preserve">Inciso </w:t>
+      </w:r>
+      <w:r>
+        <w:t>3</w:t>
+      </w:r>
+      <w:r>
+        <w:t>:</w:t>
+      </w:r>
+    </w:p>
+    <w:p>
+      <w:r>
+        <w:tab/>
+        <w:t>a = 10, b = 5 y n = 2</w:t>
+      </w:r>
+    </w:p>
+    <w:p>
+      <w:r>
+        <w:rPr>
+          <w:noProof/>
+        </w:rPr>
+        <w:drawing>
+          <wp:inline distT="0" distB="0" distL="0" distR="0" wp14:anchorId="2B8AA51F" wp14:editId="713A2734">
+            <wp:extent cx="5612130" cy="4772660"/>
+            <wp:effectExtent l="0" t="0" r="7620" b="8890"/>
+            <wp:docPr id="17" name="Imagen 17"/>
+            <wp:cNvGraphicFramePr>
+              <a:graphicFrameLocks xmlns:a="http://schemas.openxmlformats.org/drawingml/2006/main" noChangeAspect="1"/>
+            </wp:cNvGraphicFramePr>
+            <a:graphic xmlns:a="http://schemas.openxmlformats.org/drawingml/2006/main">
+              <a:graphicData uri="http://schemas.openxmlformats.org/drawingml/2006/picture">
+                <pic:pic xmlns:pic="http://schemas.openxmlformats.org/drawingml/2006/picture">
+                  <pic:nvPicPr>
+                    <pic:cNvPr id="1" name=""/>
+                    <pic:cNvPicPr/>
+                  </pic:nvPicPr>
+                  <pic:blipFill>
+                    <a:blip r:embed="rId20"/>
+                    <a:stretch>
+                      <a:fillRect/>
+                    </a:stretch>
+                  </pic:blipFill>
+                  <pic:spPr>
+                    <a:xfrm>
+                      <a:off x="0" y="0"/>
+                      <a:ext cx="5612130" cy="4772660"/>
+                    </a:xfrm>
+                    <a:prstGeom prst="rect">
+                      <a:avLst/>
+                    </a:prstGeom>
+                  </pic:spPr>
+                </pic:pic>
+              </a:graphicData>
+            </a:graphic>
+          </wp:inline>
+        </w:drawing>
+      </w:r>
+    </w:p>
+    <w:p>
+      <w:r>
+        <w:rPr>
+          <w:noProof/>
+        </w:rPr>
+        <w:lastRenderedPageBreak/>
+        <w:drawing>
+          <wp:inline distT="0" distB="0" distL="0" distR="0">
+            <wp:extent cx="5612130" cy="3161030"/>
+            <wp:effectExtent l="0" t="0" r="7620" b="1270"/>
+            <wp:docPr id="21" name="Imagen 21"/>
+            <wp:cNvGraphicFramePr>
+              <a:graphicFrameLocks xmlns:a="http://schemas.openxmlformats.org/drawingml/2006/main" noChangeAspect="1"/>
+            </wp:cNvGraphicFramePr>
+            <a:graphic xmlns:a="http://schemas.openxmlformats.org/drawingml/2006/main">
+              <a:graphicData uri="http://schemas.openxmlformats.org/drawingml/2006/picture">
+                <pic:pic xmlns:pic="http://schemas.openxmlformats.org/drawingml/2006/picture">
+                  <pic:nvPicPr>
+                    <pic:cNvPr id="0" name="Picture 1"/>
+                    <pic:cNvPicPr>
+                      <a:picLocks noChangeAspect="1" noChangeArrowheads="1"/>
+                    </pic:cNvPicPr>
+                  </pic:nvPicPr>
+                  <pic:blipFill>
+                    <a:blip r:embed="rId21">
+                      <a:extLst>
+                        <a:ext uri="{28A0092B-C50C-407E-A947-70E740481C1C}">
+                          <a14:useLocalDpi xmlns:a14="http://schemas.microsoft.com/office/drawing/2010/main" val="0"/>
+                        </a:ext>
+                      </a:extLst>
+                    </a:blip>
+                    <a:srcRect/>
+                    <a:stretch>
+                      <a:fillRect/>
+                    </a:stretch>
+                  </pic:blipFill>
+                  <pic:spPr bwMode="auto">
+                    <a:xfrm>
+                      <a:off x="0" y="0"/>
+                      <a:ext cx="5612130" cy="3161030"/>
+                    </a:xfrm>
+                    <a:prstGeom prst="rect">
+                      <a:avLst/>
+                    </a:prstGeom>
+                    <a:noFill/>
+                    <a:ln>
+                      <a:noFill/>
+                    </a:ln>
+                  </pic:spPr>
+                </pic:pic>
+              </a:graphicData>
+            </a:graphic>
+          </wp:inline>
+        </w:drawing>
+      </w:r>
+    </w:p>
+    <w:p/>
+    <w:p/>
+    <w:p/>
+    <w:p/>
+    <w:p/>
+    <w:p/>
+    <w:p/>
+    <w:p/>
+    <w:p/>
+    <w:p/>
+    <w:p/>
+    <w:p/>
+    <w:p/>
+    <w:p/>
+    <w:p/>
+    <w:p/>
+    <w:p/>
+    <w:p>
+      <w:r>
+        <w:lastRenderedPageBreak/>
+        <w:tab/>
+        <w:t xml:space="preserve">a = 10, b = 5 y n = </w:t>
+      </w:r>
+      <w:r>
+        <w:t>5</w:t>
+      </w:r>
+    </w:p>
+    <w:p>
+      <w:r>
+        <w:rPr>
+          <w:noProof/>
+        </w:rPr>
+        <w:drawing>
+          <wp:inline distT="0" distB="0" distL="0" distR="0" wp14:anchorId="768DBF5D" wp14:editId="67AC6100">
+            <wp:extent cx="5612130" cy="4772660"/>
+            <wp:effectExtent l="0" t="0" r="7620" b="8890"/>
+            <wp:docPr id="18" name="Imagen 18"/>
+            <wp:cNvGraphicFramePr>
+              <a:graphicFrameLocks xmlns:a="http://schemas.openxmlformats.org/drawingml/2006/main" noChangeAspect="1"/>
+            </wp:cNvGraphicFramePr>
+            <a:graphic xmlns:a="http://schemas.openxmlformats.org/drawingml/2006/main">
+              <a:graphicData uri="http://schemas.openxmlformats.org/drawingml/2006/picture">
+                <pic:pic xmlns:pic="http://schemas.openxmlformats.org/drawingml/2006/picture">
+                  <pic:nvPicPr>
+                    <pic:cNvPr id="1" name=""/>
+                    <pic:cNvPicPr/>
+                  </pic:nvPicPr>
+                  <pic:blipFill>
+                    <a:blip r:embed="rId22"/>
+                    <a:stretch>
+                      <a:fillRect/>
+                    </a:stretch>
+                  </pic:blipFill>
+                  <pic:spPr>
+                    <a:xfrm>
+                      <a:off x="0" y="0"/>
+                      <a:ext cx="5612130" cy="4772660"/>
+                    </a:xfrm>
+                    <a:prstGeom prst="rect">
+                      <a:avLst/>
+                    </a:prstGeom>
+                  </pic:spPr>
+                </pic:pic>
+              </a:graphicData>
+            </a:graphic>
+          </wp:inline>
+        </w:drawing>
+      </w:r>
+    </w:p>
+    <w:p>
+      <w:r>
+        <w:rPr>
+          <w:noProof/>
+        </w:rPr>
+        <w:lastRenderedPageBreak/>
+        <w:drawing>
+          <wp:inline distT="0" distB="0" distL="0" distR="0">
+            <wp:extent cx="5612130" cy="3161030"/>
+            <wp:effectExtent l="0" t="0" r="7620" b="1270"/>
+            <wp:docPr id="22" name="Imagen 22"/>
+            <wp:cNvGraphicFramePr>
+              <a:graphicFrameLocks xmlns:a="http://schemas.openxmlformats.org/drawingml/2006/main" noChangeAspect="1"/>
+            </wp:cNvGraphicFramePr>
+            <a:graphic xmlns:a="http://schemas.openxmlformats.org/drawingml/2006/main">
+              <a:graphicData uri="http://schemas.openxmlformats.org/drawingml/2006/picture">
+                <pic:pic xmlns:pic="http://schemas.openxmlformats.org/drawingml/2006/picture">
+                  <pic:nvPicPr>
+                    <pic:cNvPr id="0" name="Picture 3"/>
+                    <pic:cNvPicPr>
+                      <a:picLocks noChangeAspect="1" noChangeArrowheads="1"/>
+                    </pic:cNvPicPr>
+                  </pic:nvPicPr>
+                  <pic:blipFill>
+                    <a:blip r:embed="rId23">
+                      <a:extLst>
+                        <a:ext uri="{28A0092B-C50C-407E-A947-70E740481C1C}">
+                          <a14:useLocalDpi xmlns:a14="http://schemas.microsoft.com/office/drawing/2010/main" val="0"/>
+                        </a:ext>
+                      </a:extLst>
+                    </a:blip>
+                    <a:srcRect/>
+                    <a:stretch>
+                      <a:fillRect/>
+                    </a:stretch>
+                  </pic:blipFill>
+                  <pic:spPr bwMode="auto">
+                    <a:xfrm>
+                      <a:off x="0" y="0"/>
+                      <a:ext cx="5612130" cy="3161030"/>
+                    </a:xfrm>
+                    <a:prstGeom prst="rect">
+                      <a:avLst/>
+                    </a:prstGeom>
+                    <a:noFill/>
+                    <a:ln>
+                      <a:noFill/>
+                    </a:ln>
+                  </pic:spPr>
+                </pic:pic>
+              </a:graphicData>
+            </a:graphic>
+          </wp:inline>
+        </w:drawing>
+      </w:r>
+    </w:p>
+    <w:p/>
+    <w:p/>
+    <w:p/>
+    <w:p/>
+    <w:p/>
+    <w:p/>
+    <w:p/>
+    <w:p/>
+    <w:p/>
+    <w:p/>
+    <w:p/>
+    <w:p/>
+    <w:p/>
+    <w:p/>
+    <w:p/>
+    <w:p/>
+    <w:p/>
+    <w:p>
+      <w:r>
+        <w:lastRenderedPageBreak/>
+        <w:tab/>
+        <w:t xml:space="preserve">a = 10, b = 5 y n = </w:t>
+      </w:r>
+      <w:r>
+        <w:t>10</w:t>
+      </w:r>
+    </w:p>
+    <w:p>
+      <w:r>
+        <w:rPr>
+          <w:noProof/>
+        </w:rPr>
+        <w:drawing>
+          <wp:inline distT="0" distB="0" distL="0" distR="0" wp14:anchorId="2C1E2DAC" wp14:editId="7C6715C2">
+            <wp:extent cx="5612130" cy="4772660"/>
+            <wp:effectExtent l="0" t="0" r="7620" b="8890"/>
+            <wp:docPr id="19" name="Imagen 19"/>
+            <wp:cNvGraphicFramePr>
+              <a:graphicFrameLocks xmlns:a="http://schemas.openxmlformats.org/drawingml/2006/main" noChangeAspect="1"/>
+            </wp:cNvGraphicFramePr>
+            <a:graphic xmlns:a="http://schemas.openxmlformats.org/drawingml/2006/main">
+              <a:graphicData uri="http://schemas.openxmlformats.org/drawingml/2006/picture">
+                <pic:pic xmlns:pic="http://schemas.openxmlformats.org/drawingml/2006/picture">
+                  <pic:nvPicPr>
+                    <pic:cNvPr id="1" name=""/>
+                    <pic:cNvPicPr/>
+                  </pic:nvPicPr>
+                  <pic:blipFill>
+                    <a:blip r:embed="rId24"/>
+                    <a:stretch>
+                      <a:fillRect/>
+                    </a:stretch>
+                  </pic:blipFill>
+                  <pic:spPr>
+                    <a:xfrm>
+                      <a:off x="0" y="0"/>
+                      <a:ext cx="5612130" cy="4772660"/>
+                    </a:xfrm>
+                    <a:prstGeom prst="rect">
+                      <a:avLst/>
+                    </a:prstGeom>
+                  </pic:spPr>
+                </pic:pic>
+              </a:graphicData>
+            </a:graphic>
+          </wp:inline>
+        </w:drawing>
+      </w:r>
+    </w:p>
+    <w:p>
+      <w:r>
+        <w:rPr>
+          <w:noProof/>
+        </w:rPr>
+        <w:lastRenderedPageBreak/>
+        <w:drawing>
+          <wp:inline distT="0" distB="0" distL="0" distR="0">
+            <wp:extent cx="5612130" cy="3161030"/>
+            <wp:effectExtent l="0" t="0" r="7620" b="1270"/>
+            <wp:docPr id="23" name="Imagen 23"/>
+            <wp:cNvGraphicFramePr>
+              <a:graphicFrameLocks xmlns:a="http://schemas.openxmlformats.org/drawingml/2006/main" noChangeAspect="1"/>
+            </wp:cNvGraphicFramePr>
+            <a:graphic xmlns:a="http://schemas.openxmlformats.org/drawingml/2006/main">
+              <a:graphicData uri="http://schemas.openxmlformats.org/drawingml/2006/picture">
+                <pic:pic xmlns:pic="http://schemas.openxmlformats.org/drawingml/2006/picture">
+                  <pic:nvPicPr>
+                    <pic:cNvPr id="0" name="Picture 5"/>
+                    <pic:cNvPicPr>
+                      <a:picLocks noChangeAspect="1" noChangeArrowheads="1"/>
+                    </pic:cNvPicPr>
+                  </pic:nvPicPr>
+                  <pic:blipFill>
+                    <a:blip r:embed="rId25">
+                      <a:extLst>
+                        <a:ext uri="{28A0092B-C50C-407E-A947-70E740481C1C}">
+                          <a14:useLocalDpi xmlns:a14="http://schemas.microsoft.com/office/drawing/2010/main" val="0"/>
+                        </a:ext>
+                      </a:extLst>
+                    </a:blip>
+                    <a:srcRect/>
+                    <a:stretch>
+                      <a:fillRect/>
+                    </a:stretch>
+                  </pic:blipFill>
+                  <pic:spPr bwMode="auto">
+                    <a:xfrm>
+                      <a:off x="0" y="0"/>
+                      <a:ext cx="5612130" cy="3161030"/>
+                    </a:xfrm>
+                    <a:prstGeom prst="rect">
+                      <a:avLst/>
+                    </a:prstGeom>
+                    <a:noFill/>
+                    <a:ln>
+                      <a:noFill/>
+                    </a:ln>
+                  </pic:spPr>
+                </pic:pic>
+              </a:graphicData>
+            </a:graphic>
+          </wp:inline>
+        </w:drawing>
+      </w:r>
+    </w:p>
+    <w:p/>
+    <w:p/>
+    <w:p/>
+    <w:p/>
+    <w:p/>
+    <w:p/>
+    <w:p/>
+    <w:p/>
+    <w:p/>
+    <w:p/>
+    <w:p/>
+    <w:p/>
+    <w:p/>
+    <w:p/>
+    <w:p/>
+    <w:p/>
+    <w:p/>
+    <w:p>
+      <w:r>
+        <w:lastRenderedPageBreak/>
+        <w:tab/>
+        <w:t xml:space="preserve">a = 10, b = 5 y n = </w:t>
+      </w:r>
+      <w:r>
+        <w:t>2</w:t>
+      </w:r>
+      <w:r>
+        <w:t>0</w:t>
+      </w:r>
+    </w:p>
+    <w:p>
+      <w:r>
+        <w:rPr>
+          <w:noProof/>
+        </w:rPr>
+        <w:drawing>
+          <wp:inline distT="0" distB="0" distL="0" distR="0" wp14:anchorId="15F57411" wp14:editId="730190CF">
+            <wp:extent cx="5612130" cy="4772660"/>
+            <wp:effectExtent l="0" t="0" r="7620" b="8890"/>
+            <wp:docPr id="20" name="Imagen 20"/>
+            <wp:cNvGraphicFramePr>
+              <a:graphicFrameLocks xmlns:a="http://schemas.openxmlformats.org/drawingml/2006/main" noChangeAspect="1"/>
+            </wp:cNvGraphicFramePr>
+            <a:graphic xmlns:a="http://schemas.openxmlformats.org/drawingml/2006/main">
+              <a:graphicData uri="http://schemas.openxmlformats.org/drawingml/2006/picture">
+                <pic:pic xmlns:pic="http://schemas.openxmlformats.org/drawingml/2006/picture">
+                  <pic:nvPicPr>
+                    <pic:cNvPr id="1" name=""/>
+                    <pic:cNvPicPr/>
+                  </pic:nvPicPr>
+                  <pic:blipFill>
+                    <a:blip r:embed="rId26"/>
+                    <a:stretch>
+                      <a:fillRect/>
+                    </a:stretch>
+                  </pic:blipFill>
+                  <pic:spPr>
+                    <a:xfrm>
+                      <a:off x="0" y="0"/>
+                      <a:ext cx="5612130" cy="4772660"/>
+                    </a:xfrm>
+                    <a:prstGeom prst="rect">
+                      <a:avLst/>
+                    </a:prstGeom>
+                  </pic:spPr>
+                </pic:pic>
+              </a:graphicData>
+            </a:graphic>
+          </wp:inline>
+        </w:drawing>
+      </w:r>
+    </w:p>
+    <w:p>
+      <w:r>
+        <w:rPr>
+          <w:noProof/>
+        </w:rPr>
+        <w:lastRenderedPageBreak/>
+        <w:drawing>
+          <wp:inline distT="0" distB="0" distL="0" distR="0">
+            <wp:extent cx="5612130" cy="3161030"/>
+            <wp:effectExtent l="0" t="0" r="7620" b="1270"/>
+            <wp:docPr id="24" name="Imagen 24"/>
+            <wp:cNvGraphicFramePr>
+              <a:graphicFrameLocks xmlns:a="http://schemas.openxmlformats.org/drawingml/2006/main" noChangeAspect="1"/>
+            </wp:cNvGraphicFramePr>
+            <a:graphic xmlns:a="http://schemas.openxmlformats.org/drawingml/2006/main">
+              <a:graphicData uri="http://schemas.openxmlformats.org/drawingml/2006/picture">
+                <pic:pic xmlns:pic="http://schemas.openxmlformats.org/drawingml/2006/picture">
+                  <pic:nvPicPr>
+                    <pic:cNvPr id="0" name="Picture 7"/>
+                    <pic:cNvPicPr>
+                      <a:picLocks noChangeAspect="1" noChangeArrowheads="1"/>
+                    </pic:cNvPicPr>
+                  </pic:nvPicPr>
+                  <pic:blipFill>
+                    <a:blip r:embed="rId27">
                       <a:extLst>
                         <a:ext uri="{28A0092B-C50C-407E-A947-70E740481C1C}">
                           <a14:useLocalDpi xmlns:a14="http://schemas.microsoft.com/office/drawing/2010/main" val="0"/>
@@ -1139,6 +1630,7 @@
     <w:lsdException w:name="HTML Sample" w:semiHidden="1" w:unhideWhenUsed="1"/>
     <w:lsdException w:name="HTML Typewriter" w:semiHidden="1" w:unhideWhenUsed="1"/>
     <w:lsdException w:name="HTML Variable" w:semiHidden="1" w:unhideWhenUsed="1"/>
+    <w:lsdException w:name="Normal Table" w:semiHidden="1" w:unhideWhenUsed="1"/>
     <w:lsdException w:name="annotation subject" w:semiHidden="1" w:unhideWhenUsed="1"/>
     <w:lsdException w:name="No List" w:semiHidden="1" w:unhideWhenUsed="1"/>
     <w:lsdException w:name="Outline List 1" w:semiHidden="1" w:unhideWhenUsed="1"/>
@@ -1185,8 +1677,10 @@
     <w:lsdException w:name="Table Subtle 2" w:semiHidden="1" w:unhideWhenUsed="1"/>
     <w:lsdException w:name="Table Web 1" w:semiHidden="1" w:unhideWhenUsed="1"/>
     <w:lsdException w:name="Table Web 2" w:semiHidden="1" w:unhideWhenUsed="1"/>
+    <w:lsdException w:name="Table Web 3" w:semiHidden="1" w:unhideWhenUsed="1"/>
     <w:lsdException w:name="Balloon Text" w:semiHidden="1" w:unhideWhenUsed="1"/>
     <w:lsdException w:name="Table Grid" w:uiPriority="39"/>
+    <w:lsdException w:name="Table Theme" w:semiHidden="1" w:unhideWhenUsed="1"/>
     <w:lsdException w:name="Placeholder Text" w:semiHidden="1"/>
     <w:lsdException w:name="No Spacing" w:uiPriority="1" w:qFormat="1"/>
     <w:lsdException w:name="Light Shading" w:uiPriority="60"/>

</xml_diff>

<commit_message>
Problema 1 inciso 4 con imagenes
</commit_message>
<xml_diff>
--- a/Proyecto, simulaciones.docx
+++ b/Proyecto, simulaciones.docx
@@ -1004,13 +1004,7 @@
     <w:p>
       <w:r>
         <w:lastRenderedPageBreak/>
-        <w:t xml:space="preserve">Inciso </w:t>
-      </w:r>
-      <w:r>
-        <w:t>3</w:t>
-      </w:r>
-      <w:r>
-        <w:t>:</w:t>
+        <w:t>Inciso 3:</w:t>
       </w:r>
     </w:p>
     <w:p>
@@ -1138,10 +1132,7 @@
       <w:r>
         <w:lastRenderedPageBreak/>
         <w:tab/>
-        <w:t xml:space="preserve">a = 10, b = 5 y n = </w:t>
-      </w:r>
-      <w:r>
-        <w:t>5</w:t>
+        <w:t>a = 10, b = 5 y n = 5</w:t>
       </w:r>
     </w:p>
     <w:p>
@@ -1263,10 +1254,7 @@
       <w:r>
         <w:lastRenderedPageBreak/>
         <w:tab/>
-        <w:t xml:space="preserve">a = 10, b = 5 y n = </w:t>
-      </w:r>
-      <w:r>
-        <w:t>10</w:t>
+        <w:t>a = 10, b = 5 y n = 10</w:t>
       </w:r>
     </w:p>
     <w:p>
@@ -1388,13 +1376,7 @@
       <w:r>
         <w:lastRenderedPageBreak/>
         <w:tab/>
-        <w:t xml:space="preserve">a = 10, b = 5 y n = </w:t>
-      </w:r>
-      <w:r>
-        <w:t>2</w:t>
-      </w:r>
-      <w:r>
-        <w:t>0</w:t>
+        <w:t>a = 10, b = 5 y n = 20</w:t>
       </w:r>
     </w:p>
     <w:p>
@@ -1479,6 +1461,519 @@
                     <a:xfrm>
                       <a:off x="0" y="0"/>
                       <a:ext cx="5612130" cy="3161030"/>
+                    </a:xfrm>
+                    <a:prstGeom prst="rect">
+                      <a:avLst/>
+                    </a:prstGeom>
+                    <a:noFill/>
+                    <a:ln>
+                      <a:noFill/>
+                    </a:ln>
+                  </pic:spPr>
+                </pic:pic>
+              </a:graphicData>
+            </a:graphic>
+          </wp:inline>
+        </w:drawing>
+      </w:r>
+    </w:p>
+    <w:p/>
+    <w:p/>
+    <w:p/>
+    <w:p/>
+    <w:p/>
+    <w:p/>
+    <w:p/>
+    <w:p/>
+    <w:p/>
+    <w:p/>
+    <w:p/>
+    <w:p/>
+    <w:p/>
+    <w:p/>
+    <w:p/>
+    <w:p/>
+    <w:p/>
+    <w:p>
+      <w:r>
+        <w:lastRenderedPageBreak/>
+        <w:t xml:space="preserve">Inciso </w:t>
+      </w:r>
+      <w:r>
+        <w:t>4</w:t>
+      </w:r>
+      <w:r>
+        <w:t>:</w:t>
+      </w:r>
+    </w:p>
+    <w:p>
+      <w:r>
+        <w:tab/>
+        <w:t>a = 10, b = 5 y n = 2</w:t>
+      </w:r>
+    </w:p>
+    <w:p>
+      <w:r>
+        <w:rPr>
+          <w:noProof/>
+        </w:rPr>
+        <w:drawing>
+          <wp:inline distT="0" distB="0" distL="0" distR="0" wp14:anchorId="399A8350" wp14:editId="6BB2C3FC">
+            <wp:extent cx="5612130" cy="4772660"/>
+            <wp:effectExtent l="0" t="0" r="7620" b="8890"/>
+            <wp:docPr id="25" name="Imagen 25"/>
+            <wp:cNvGraphicFramePr>
+              <a:graphicFrameLocks xmlns:a="http://schemas.openxmlformats.org/drawingml/2006/main" noChangeAspect="1"/>
+            </wp:cNvGraphicFramePr>
+            <a:graphic xmlns:a="http://schemas.openxmlformats.org/drawingml/2006/main">
+              <a:graphicData uri="http://schemas.openxmlformats.org/drawingml/2006/picture">
+                <pic:pic xmlns:pic="http://schemas.openxmlformats.org/drawingml/2006/picture">
+                  <pic:nvPicPr>
+                    <pic:cNvPr id="1" name=""/>
+                    <pic:cNvPicPr/>
+                  </pic:nvPicPr>
+                  <pic:blipFill>
+                    <a:blip r:embed="rId28"/>
+                    <a:stretch>
+                      <a:fillRect/>
+                    </a:stretch>
+                  </pic:blipFill>
+                  <pic:spPr>
+                    <a:xfrm>
+                      <a:off x="0" y="0"/>
+                      <a:ext cx="5612130" cy="4772660"/>
+                    </a:xfrm>
+                    <a:prstGeom prst="rect">
+                      <a:avLst/>
+                    </a:prstGeom>
+                  </pic:spPr>
+                </pic:pic>
+              </a:graphicData>
+            </a:graphic>
+          </wp:inline>
+        </w:drawing>
+      </w:r>
+    </w:p>
+    <w:p>
+      <w:r>
+        <w:rPr>
+          <w:noProof/>
+        </w:rPr>
+        <w:lastRenderedPageBreak/>
+        <w:drawing>
+          <wp:inline distT="0" distB="0" distL="0" distR="0">
+            <wp:extent cx="5612130" cy="3160395"/>
+            <wp:effectExtent l="0" t="0" r="7620" b="1905"/>
+            <wp:docPr id="29" name="Imagen 29"/>
+            <wp:cNvGraphicFramePr>
+              <a:graphicFrameLocks xmlns:a="http://schemas.openxmlformats.org/drawingml/2006/main" noChangeAspect="1"/>
+            </wp:cNvGraphicFramePr>
+            <a:graphic xmlns:a="http://schemas.openxmlformats.org/drawingml/2006/main">
+              <a:graphicData uri="http://schemas.openxmlformats.org/drawingml/2006/picture">
+                <pic:pic xmlns:pic="http://schemas.openxmlformats.org/drawingml/2006/picture">
+                  <pic:nvPicPr>
+                    <pic:cNvPr id="0" name="Picture 1"/>
+                    <pic:cNvPicPr>
+                      <a:picLocks noChangeAspect="1" noChangeArrowheads="1"/>
+                    </pic:cNvPicPr>
+                  </pic:nvPicPr>
+                  <pic:blipFill>
+                    <a:blip r:embed="rId29">
+                      <a:extLst>
+                        <a:ext uri="{28A0092B-C50C-407E-A947-70E740481C1C}">
+                          <a14:useLocalDpi xmlns:a14="http://schemas.microsoft.com/office/drawing/2010/main" val="0"/>
+                        </a:ext>
+                      </a:extLst>
+                    </a:blip>
+                    <a:srcRect/>
+                    <a:stretch>
+                      <a:fillRect/>
+                    </a:stretch>
+                  </pic:blipFill>
+                  <pic:spPr bwMode="auto">
+                    <a:xfrm>
+                      <a:off x="0" y="0"/>
+                      <a:ext cx="5612130" cy="3160395"/>
+                    </a:xfrm>
+                    <a:prstGeom prst="rect">
+                      <a:avLst/>
+                    </a:prstGeom>
+                    <a:noFill/>
+                    <a:ln>
+                      <a:noFill/>
+                    </a:ln>
+                  </pic:spPr>
+                </pic:pic>
+              </a:graphicData>
+            </a:graphic>
+          </wp:inline>
+        </w:drawing>
+      </w:r>
+    </w:p>
+    <w:p/>
+    <w:p/>
+    <w:p/>
+    <w:p/>
+    <w:p/>
+    <w:p/>
+    <w:p/>
+    <w:p/>
+    <w:p/>
+    <w:p/>
+    <w:p/>
+    <w:p/>
+    <w:p/>
+    <w:p/>
+    <w:p/>
+    <w:p/>
+    <w:p/>
+    <w:p>
+      <w:r>
+        <w:lastRenderedPageBreak/>
+        <w:tab/>
+        <w:t xml:space="preserve">a = 10, b = 5 y n = </w:t>
+      </w:r>
+      <w:r>
+        <w:t>5</w:t>
+      </w:r>
+    </w:p>
+    <w:p>
+      <w:r>
+        <w:rPr>
+          <w:noProof/>
+        </w:rPr>
+        <w:drawing>
+          <wp:inline distT="0" distB="0" distL="0" distR="0" wp14:anchorId="70BEEBDF" wp14:editId="5C186325">
+            <wp:extent cx="5612130" cy="4772660"/>
+            <wp:effectExtent l="0" t="0" r="7620" b="8890"/>
+            <wp:docPr id="26" name="Imagen 26"/>
+            <wp:cNvGraphicFramePr>
+              <a:graphicFrameLocks xmlns:a="http://schemas.openxmlformats.org/drawingml/2006/main" noChangeAspect="1"/>
+            </wp:cNvGraphicFramePr>
+            <a:graphic xmlns:a="http://schemas.openxmlformats.org/drawingml/2006/main">
+              <a:graphicData uri="http://schemas.openxmlformats.org/drawingml/2006/picture">
+                <pic:pic xmlns:pic="http://schemas.openxmlformats.org/drawingml/2006/picture">
+                  <pic:nvPicPr>
+                    <pic:cNvPr id="1" name=""/>
+                    <pic:cNvPicPr/>
+                  </pic:nvPicPr>
+                  <pic:blipFill>
+                    <a:blip r:embed="rId30"/>
+                    <a:stretch>
+                      <a:fillRect/>
+                    </a:stretch>
+                  </pic:blipFill>
+                  <pic:spPr>
+                    <a:xfrm>
+                      <a:off x="0" y="0"/>
+                      <a:ext cx="5612130" cy="4772660"/>
+                    </a:xfrm>
+                    <a:prstGeom prst="rect">
+                      <a:avLst/>
+                    </a:prstGeom>
+                  </pic:spPr>
+                </pic:pic>
+              </a:graphicData>
+            </a:graphic>
+          </wp:inline>
+        </w:drawing>
+      </w:r>
+    </w:p>
+    <w:p>
+      <w:r>
+        <w:rPr>
+          <w:noProof/>
+        </w:rPr>
+        <w:lastRenderedPageBreak/>
+        <w:drawing>
+          <wp:inline distT="0" distB="0" distL="0" distR="0">
+            <wp:extent cx="5612130" cy="3160395"/>
+            <wp:effectExtent l="0" t="0" r="7620" b="1905"/>
+            <wp:docPr id="30" name="Imagen 30"/>
+            <wp:cNvGraphicFramePr>
+              <a:graphicFrameLocks xmlns:a="http://schemas.openxmlformats.org/drawingml/2006/main" noChangeAspect="1"/>
+            </wp:cNvGraphicFramePr>
+            <a:graphic xmlns:a="http://schemas.openxmlformats.org/drawingml/2006/main">
+              <a:graphicData uri="http://schemas.openxmlformats.org/drawingml/2006/picture">
+                <pic:pic xmlns:pic="http://schemas.openxmlformats.org/drawingml/2006/picture">
+                  <pic:nvPicPr>
+                    <pic:cNvPr id="0" name="Picture 3"/>
+                    <pic:cNvPicPr>
+                      <a:picLocks noChangeAspect="1" noChangeArrowheads="1"/>
+                    </pic:cNvPicPr>
+                  </pic:nvPicPr>
+                  <pic:blipFill>
+                    <a:blip r:embed="rId31">
+                      <a:extLst>
+                        <a:ext uri="{28A0092B-C50C-407E-A947-70E740481C1C}">
+                          <a14:useLocalDpi xmlns:a14="http://schemas.microsoft.com/office/drawing/2010/main" val="0"/>
+                        </a:ext>
+                      </a:extLst>
+                    </a:blip>
+                    <a:srcRect/>
+                    <a:stretch>
+                      <a:fillRect/>
+                    </a:stretch>
+                  </pic:blipFill>
+                  <pic:spPr bwMode="auto">
+                    <a:xfrm>
+                      <a:off x="0" y="0"/>
+                      <a:ext cx="5612130" cy="3160395"/>
+                    </a:xfrm>
+                    <a:prstGeom prst="rect">
+                      <a:avLst/>
+                    </a:prstGeom>
+                    <a:noFill/>
+                    <a:ln>
+                      <a:noFill/>
+                    </a:ln>
+                  </pic:spPr>
+                </pic:pic>
+              </a:graphicData>
+            </a:graphic>
+          </wp:inline>
+        </w:drawing>
+      </w:r>
+    </w:p>
+    <w:p/>
+    <w:p/>
+    <w:p/>
+    <w:p/>
+    <w:p/>
+    <w:p/>
+    <w:p/>
+    <w:p/>
+    <w:p/>
+    <w:p/>
+    <w:p/>
+    <w:p/>
+    <w:p/>
+    <w:p/>
+    <w:p/>
+    <w:p/>
+    <w:p/>
+    <w:p>
+      <w:r>
+        <w:lastRenderedPageBreak/>
+        <w:tab/>
+        <w:t xml:space="preserve">a = 10, b = 5 y n = </w:t>
+      </w:r>
+      <w:r>
+        <w:t>10</w:t>
+      </w:r>
+    </w:p>
+    <w:p>
+      <w:r>
+        <w:rPr>
+          <w:noProof/>
+        </w:rPr>
+        <w:drawing>
+          <wp:inline distT="0" distB="0" distL="0" distR="0" wp14:anchorId="51615B7E" wp14:editId="11699E6C">
+            <wp:extent cx="5612130" cy="4772660"/>
+            <wp:effectExtent l="0" t="0" r="7620" b="8890"/>
+            <wp:docPr id="27" name="Imagen 27"/>
+            <wp:cNvGraphicFramePr>
+              <a:graphicFrameLocks xmlns:a="http://schemas.openxmlformats.org/drawingml/2006/main" noChangeAspect="1"/>
+            </wp:cNvGraphicFramePr>
+            <a:graphic xmlns:a="http://schemas.openxmlformats.org/drawingml/2006/main">
+              <a:graphicData uri="http://schemas.openxmlformats.org/drawingml/2006/picture">
+                <pic:pic xmlns:pic="http://schemas.openxmlformats.org/drawingml/2006/picture">
+                  <pic:nvPicPr>
+                    <pic:cNvPr id="1" name=""/>
+                    <pic:cNvPicPr/>
+                  </pic:nvPicPr>
+                  <pic:blipFill>
+                    <a:blip r:embed="rId32"/>
+                    <a:stretch>
+                      <a:fillRect/>
+                    </a:stretch>
+                  </pic:blipFill>
+                  <pic:spPr>
+                    <a:xfrm>
+                      <a:off x="0" y="0"/>
+                      <a:ext cx="5612130" cy="4772660"/>
+                    </a:xfrm>
+                    <a:prstGeom prst="rect">
+                      <a:avLst/>
+                    </a:prstGeom>
+                  </pic:spPr>
+                </pic:pic>
+              </a:graphicData>
+            </a:graphic>
+          </wp:inline>
+        </w:drawing>
+      </w:r>
+    </w:p>
+    <w:p>
+      <w:r>
+        <w:rPr>
+          <w:noProof/>
+        </w:rPr>
+        <w:lastRenderedPageBreak/>
+        <w:drawing>
+          <wp:inline distT="0" distB="0" distL="0" distR="0">
+            <wp:extent cx="5612130" cy="3160395"/>
+            <wp:effectExtent l="0" t="0" r="7620" b="1905"/>
+            <wp:docPr id="31" name="Imagen 31"/>
+            <wp:cNvGraphicFramePr>
+              <a:graphicFrameLocks xmlns:a="http://schemas.openxmlformats.org/drawingml/2006/main" noChangeAspect="1"/>
+            </wp:cNvGraphicFramePr>
+            <a:graphic xmlns:a="http://schemas.openxmlformats.org/drawingml/2006/main">
+              <a:graphicData uri="http://schemas.openxmlformats.org/drawingml/2006/picture">
+                <pic:pic xmlns:pic="http://schemas.openxmlformats.org/drawingml/2006/picture">
+                  <pic:nvPicPr>
+                    <pic:cNvPr id="0" name="Picture 5"/>
+                    <pic:cNvPicPr>
+                      <a:picLocks noChangeAspect="1" noChangeArrowheads="1"/>
+                    </pic:cNvPicPr>
+                  </pic:nvPicPr>
+                  <pic:blipFill>
+                    <a:blip r:embed="rId33">
+                      <a:extLst>
+                        <a:ext uri="{28A0092B-C50C-407E-A947-70E740481C1C}">
+                          <a14:useLocalDpi xmlns:a14="http://schemas.microsoft.com/office/drawing/2010/main" val="0"/>
+                        </a:ext>
+                      </a:extLst>
+                    </a:blip>
+                    <a:srcRect/>
+                    <a:stretch>
+                      <a:fillRect/>
+                    </a:stretch>
+                  </pic:blipFill>
+                  <pic:spPr bwMode="auto">
+                    <a:xfrm>
+                      <a:off x="0" y="0"/>
+                      <a:ext cx="5612130" cy="3160395"/>
+                    </a:xfrm>
+                    <a:prstGeom prst="rect">
+                      <a:avLst/>
+                    </a:prstGeom>
+                    <a:noFill/>
+                    <a:ln>
+                      <a:noFill/>
+                    </a:ln>
+                  </pic:spPr>
+                </pic:pic>
+              </a:graphicData>
+            </a:graphic>
+          </wp:inline>
+        </w:drawing>
+      </w:r>
+    </w:p>
+    <w:p/>
+    <w:p/>
+    <w:p/>
+    <w:p/>
+    <w:p/>
+    <w:p/>
+    <w:p/>
+    <w:p/>
+    <w:p/>
+    <w:p/>
+    <w:p/>
+    <w:p/>
+    <w:p/>
+    <w:p/>
+    <w:p/>
+    <w:p/>
+    <w:p/>
+    <w:p>
+      <w:pPr>
+        <w:ind w:firstLine="708"/>
+      </w:pPr>
+      <w:r>
+        <w:lastRenderedPageBreak/>
+        <w:t xml:space="preserve">a = 10, b = 5 y n = </w:t>
+      </w:r>
+      <w:r>
+        <w:t>2</w:t>
+      </w:r>
+      <w:r>
+        <w:t>0</w:t>
+      </w:r>
+    </w:p>
+    <w:p>
+      <w:r>
+        <w:rPr>
+          <w:noProof/>
+        </w:rPr>
+        <w:drawing>
+          <wp:inline distT="0" distB="0" distL="0" distR="0" wp14:anchorId="32BDF7ED" wp14:editId="16798FB5">
+            <wp:extent cx="5612130" cy="4772660"/>
+            <wp:effectExtent l="0" t="0" r="7620" b="8890"/>
+            <wp:docPr id="28" name="Imagen 28"/>
+            <wp:cNvGraphicFramePr>
+              <a:graphicFrameLocks xmlns:a="http://schemas.openxmlformats.org/drawingml/2006/main" noChangeAspect="1"/>
+            </wp:cNvGraphicFramePr>
+            <a:graphic xmlns:a="http://schemas.openxmlformats.org/drawingml/2006/main">
+              <a:graphicData uri="http://schemas.openxmlformats.org/drawingml/2006/picture">
+                <pic:pic xmlns:pic="http://schemas.openxmlformats.org/drawingml/2006/picture">
+                  <pic:nvPicPr>
+                    <pic:cNvPr id="1" name=""/>
+                    <pic:cNvPicPr/>
+                  </pic:nvPicPr>
+                  <pic:blipFill>
+                    <a:blip r:embed="rId34"/>
+                    <a:stretch>
+                      <a:fillRect/>
+                    </a:stretch>
+                  </pic:blipFill>
+                  <pic:spPr>
+                    <a:xfrm>
+                      <a:off x="0" y="0"/>
+                      <a:ext cx="5612130" cy="4772660"/>
+                    </a:xfrm>
+                    <a:prstGeom prst="rect">
+                      <a:avLst/>
+                    </a:prstGeom>
+                  </pic:spPr>
+                </pic:pic>
+              </a:graphicData>
+            </a:graphic>
+          </wp:inline>
+        </w:drawing>
+      </w:r>
+    </w:p>
+    <w:p>
+      <w:r>
+        <w:rPr>
+          <w:noProof/>
+        </w:rPr>
+        <w:lastRenderedPageBreak/>
+        <w:drawing>
+          <wp:inline distT="0" distB="0" distL="0" distR="0">
+            <wp:extent cx="5612130" cy="3160395"/>
+            <wp:effectExtent l="0" t="0" r="7620" b="1905"/>
+            <wp:docPr id="32" name="Imagen 32"/>
+            <wp:cNvGraphicFramePr>
+              <a:graphicFrameLocks xmlns:a="http://schemas.openxmlformats.org/drawingml/2006/main" noChangeAspect="1"/>
+            </wp:cNvGraphicFramePr>
+            <a:graphic xmlns:a="http://schemas.openxmlformats.org/drawingml/2006/main">
+              <a:graphicData uri="http://schemas.openxmlformats.org/drawingml/2006/picture">
+                <pic:pic xmlns:pic="http://schemas.openxmlformats.org/drawingml/2006/picture">
+                  <pic:nvPicPr>
+                    <pic:cNvPr id="0" name="Picture 7"/>
+                    <pic:cNvPicPr>
+                      <a:picLocks noChangeAspect="1" noChangeArrowheads="1"/>
+                    </pic:cNvPicPr>
+                  </pic:nvPicPr>
+                  <pic:blipFill>
+                    <a:blip r:embed="rId35">
+                      <a:extLst>
+                        <a:ext uri="{28A0092B-C50C-407E-A947-70E740481C1C}">
+                          <a14:useLocalDpi xmlns:a14="http://schemas.microsoft.com/office/drawing/2010/main" val="0"/>
+                        </a:ext>
+                      </a:extLst>
+                    </a:blip>
+                    <a:srcRect/>
+                    <a:stretch>
+                      <a:fillRect/>
+                    </a:stretch>
+                  </pic:blipFill>
+                  <pic:spPr bwMode="auto">
+                    <a:xfrm>
+                      <a:off x="0" y="0"/>
+                      <a:ext cx="5612130" cy="3160395"/>
                     </a:xfrm>
                     <a:prstGeom prst="rect">
                       <a:avLst/>

</xml_diff>